<commit_message>
Ajustes a documentación de la fase 1
</commit_message>
<xml_diff>
--- a/src/site/resources/08-Notas de trabajo y documentos/01-Administración de la Configuración.docx
+++ b/src/site/resources/08-Notas de trabajo y documentos/01-Administración de la Configuración.docx
@@ -4,6 +4,409 @@
   <w:body>
     <w:p>
       <w:pPr>
+        <w:spacing w:line="360" w:lineRule="auto"/>
+        <w:jc w:val="center"/>
+        <w:rPr>
+          <w:rFonts w:ascii="Arial" w:hAnsi="Arial" w:cs="Arial"/>
+          <w:b/>
+          <w:sz w:val="30"/>
+          <w:szCs w:val="30"/>
+          <w:lang w:val="es-ES"/>
+        </w:rPr>
+      </w:pPr>
+      <w:r>
+        <w:rPr>
+          <w:rFonts w:ascii="Arial" w:hAnsi="Arial" w:cs="Arial"/>
+          <w:b/>
+          <w:sz w:val="30"/>
+          <w:szCs w:val="30"/>
+          <w:lang w:val="es-ES"/>
+        </w:rPr>
+        <w:t>ADMINISTRACIÓN</w:t>
+      </w:r>
+      <w:bookmarkStart w:id="0" w:name="_GoBack"/>
+      <w:bookmarkEnd w:id="0"/>
+      <w:r>
+        <w:rPr>
+          <w:rFonts w:ascii="Arial" w:hAnsi="Arial" w:cs="Arial"/>
+          <w:b/>
+          <w:sz w:val="30"/>
+          <w:szCs w:val="30"/>
+          <w:lang w:val="es-ES"/>
+        </w:rPr>
+        <w:t xml:space="preserve"> DE LA CONFIGURACIÓN</w:t>
+      </w:r>
+    </w:p>
+    <w:p>
+      <w:pPr>
+        <w:spacing w:line="360" w:lineRule="auto"/>
+        <w:jc w:val="center"/>
+        <w:rPr>
+          <w:rFonts w:ascii="Arial" w:hAnsi="Arial" w:cs="Arial"/>
+          <w:b/>
+          <w:sz w:val="30"/>
+          <w:szCs w:val="30"/>
+          <w:lang w:val="es-ES"/>
+        </w:rPr>
+      </w:pPr>
+      <w:r>
+        <w:rPr>
+          <w:rFonts w:ascii="Arial" w:hAnsi="Arial" w:cs="Arial"/>
+          <w:b/>
+          <w:sz w:val="30"/>
+          <w:szCs w:val="30"/>
+          <w:lang w:val="es-ES"/>
+        </w:rPr>
+        <w:t>ITERACIÓN 1 TSP</w:t>
+      </w:r>
+    </w:p>
+    <w:p>
+      <w:pPr>
+        <w:spacing w:line="360" w:lineRule="auto"/>
+        <w:jc w:val="center"/>
+        <w:rPr>
+          <w:rFonts w:ascii="Arial" w:hAnsi="Arial" w:cs="Arial"/>
+          <w:sz w:val="30"/>
+          <w:szCs w:val="30"/>
+          <w:lang w:val="es-ES"/>
+        </w:rPr>
+      </w:pPr>
+      <w:r>
+        <w:rPr>
+          <w:rFonts w:ascii="Arial" w:hAnsi="Arial" w:cs="Arial"/>
+          <w:b/>
+          <w:sz w:val="30"/>
+          <w:szCs w:val="30"/>
+          <w:lang w:val="es-ES"/>
+        </w:rPr>
+        <w:t>STATUS QUO</w:t>
+      </w:r>
+    </w:p>
+    <w:p>
+      <w:pPr>
+        <w:jc w:val="center"/>
+        <w:rPr>
+          <w:rFonts w:ascii="Arial" w:hAnsi="Arial" w:cs="Arial"/>
+          <w:sz w:val="30"/>
+          <w:szCs w:val="30"/>
+          <w:lang w:val="es-ES"/>
+        </w:rPr>
+      </w:pPr>
+    </w:p>
+    <w:p>
+      <w:pPr>
+        <w:jc w:val="center"/>
+        <w:rPr>
+          <w:rFonts w:ascii="Arial" w:hAnsi="Arial" w:cs="Arial"/>
+          <w:sz w:val="30"/>
+          <w:szCs w:val="30"/>
+          <w:lang w:val="es-ES"/>
+        </w:rPr>
+      </w:pPr>
+    </w:p>
+    <w:p>
+      <w:pPr>
+        <w:jc w:val="center"/>
+        <w:rPr>
+          <w:rFonts w:ascii="Arial" w:hAnsi="Arial" w:cs="Arial"/>
+          <w:sz w:val="30"/>
+          <w:szCs w:val="30"/>
+          <w:lang w:val="es-ES"/>
+        </w:rPr>
+      </w:pPr>
+    </w:p>
+    <w:p>
+      <w:pPr>
+        <w:jc w:val="center"/>
+        <w:rPr>
+          <w:rFonts w:ascii="Arial" w:hAnsi="Arial" w:cs="Arial"/>
+          <w:sz w:val="30"/>
+          <w:szCs w:val="30"/>
+          <w:lang w:val="es-ES"/>
+        </w:rPr>
+      </w:pPr>
+    </w:p>
+    <w:p>
+      <w:pPr>
+        <w:spacing w:after="0" w:line="360" w:lineRule="auto"/>
+        <w:jc w:val="center"/>
+        <w:rPr>
+          <w:rFonts w:ascii="Arial" w:hAnsi="Arial" w:cs="Arial"/>
+          <w:sz w:val="30"/>
+          <w:szCs w:val="30"/>
+          <w:lang w:val="es-ES"/>
+        </w:rPr>
+      </w:pPr>
+      <w:r>
+        <w:rPr>
+          <w:rFonts w:ascii="Arial" w:hAnsi="Arial" w:cs="Arial"/>
+          <w:b/>
+          <w:sz w:val="30"/>
+          <w:szCs w:val="30"/>
+          <w:lang w:val="es-ES"/>
+        </w:rPr>
+        <w:t>ZAMIR ANDREI GARCÍA ROMERO</w:t>
+      </w:r>
+    </w:p>
+    <w:p>
+      <w:pPr>
+        <w:spacing w:after="0" w:line="360" w:lineRule="auto"/>
+        <w:jc w:val="center"/>
+        <w:rPr>
+          <w:rFonts w:ascii="Arial" w:hAnsi="Arial" w:cs="Arial"/>
+          <w:sz w:val="30"/>
+          <w:szCs w:val="30"/>
+          <w:lang w:val="es-ES"/>
+        </w:rPr>
+      </w:pPr>
+      <w:r>
+        <w:rPr>
+          <w:rFonts w:ascii="Arial" w:hAnsi="Arial" w:cs="Arial"/>
+          <w:b/>
+          <w:sz w:val="30"/>
+          <w:szCs w:val="30"/>
+          <w:lang w:val="es-ES"/>
+        </w:rPr>
+        <w:t>ÁLVARO DAVID LÓPEZ PINILLA</w:t>
+      </w:r>
+    </w:p>
+    <w:p>
+      <w:pPr>
+        <w:spacing w:after="0" w:line="360" w:lineRule="auto"/>
+        <w:jc w:val="center"/>
+        <w:rPr>
+          <w:rFonts w:ascii="Arial" w:hAnsi="Arial" w:cs="Arial"/>
+          <w:sz w:val="30"/>
+          <w:szCs w:val="30"/>
+          <w:lang w:val="es-ES"/>
+        </w:rPr>
+      </w:pPr>
+      <w:r>
+        <w:rPr>
+          <w:rFonts w:ascii="Arial" w:hAnsi="Arial" w:cs="Arial"/>
+          <w:b/>
+          <w:sz w:val="30"/>
+          <w:szCs w:val="30"/>
+          <w:lang w:val="es-ES"/>
+        </w:rPr>
+        <w:t>DIEGO ANDRÉS LOZANO ROLDÁN</w:t>
+      </w:r>
+    </w:p>
+    <w:p>
+      <w:pPr>
+        <w:spacing w:after="0" w:line="360" w:lineRule="auto"/>
+        <w:jc w:val="center"/>
+        <w:rPr>
+          <w:rFonts w:ascii="Arial" w:hAnsi="Arial" w:cs="Arial"/>
+          <w:sz w:val="30"/>
+          <w:szCs w:val="30"/>
+          <w:lang w:val="es-ES"/>
+        </w:rPr>
+      </w:pPr>
+      <w:r>
+        <w:rPr>
+          <w:rFonts w:ascii="Arial" w:hAnsi="Arial" w:cs="Arial"/>
+          <w:b/>
+          <w:sz w:val="30"/>
+          <w:szCs w:val="30"/>
+          <w:lang w:val="es-ES"/>
+        </w:rPr>
+        <w:t>WILMAN RINCON BAUTISTA</w:t>
+      </w:r>
+    </w:p>
+    <w:p>
+      <w:pPr>
+        <w:spacing w:after="0" w:line="360" w:lineRule="auto"/>
+        <w:jc w:val="center"/>
+        <w:rPr>
+          <w:rFonts w:ascii="Arial" w:hAnsi="Arial" w:cs="Arial"/>
+          <w:sz w:val="30"/>
+          <w:szCs w:val="30"/>
+          <w:lang w:val="es-ES"/>
+        </w:rPr>
+      </w:pPr>
+      <w:r>
+        <w:rPr>
+          <w:rFonts w:ascii="Arial" w:hAnsi="Arial" w:cs="Arial"/>
+          <w:b/>
+          <w:sz w:val="30"/>
+          <w:szCs w:val="30"/>
+          <w:lang w:val="es-ES"/>
+        </w:rPr>
+        <w:t>DEIVIS ENRIQUE VERGEL ARENAS</w:t>
+      </w:r>
+    </w:p>
+    <w:p>
+      <w:pPr>
+        <w:spacing w:line="360" w:lineRule="auto"/>
+        <w:jc w:val="center"/>
+        <w:rPr>
+          <w:rFonts w:ascii="Arial" w:hAnsi="Arial" w:cs="Arial"/>
+          <w:sz w:val="30"/>
+          <w:szCs w:val="30"/>
+          <w:lang w:val="es-ES"/>
+        </w:rPr>
+      </w:pPr>
+    </w:p>
+    <w:p>
+      <w:pPr>
+        <w:ind w:left="720"/>
+        <w:rPr>
+          <w:rFonts w:ascii="Arial" w:hAnsi="Arial" w:cs="Arial"/>
+          <w:sz w:val="30"/>
+          <w:szCs w:val="30"/>
+          <w:lang w:val="es-ES"/>
+        </w:rPr>
+      </w:pPr>
+    </w:p>
+    <w:p>
+      <w:pPr>
+        <w:ind w:left="720"/>
+        <w:rPr>
+          <w:rFonts w:ascii="Arial" w:hAnsi="Arial" w:cs="Arial"/>
+          <w:sz w:val="30"/>
+          <w:szCs w:val="30"/>
+          <w:lang w:val="es-ES"/>
+        </w:rPr>
+      </w:pPr>
+    </w:p>
+    <w:p>
+      <w:pPr>
+        <w:ind w:left="720"/>
+        <w:rPr>
+          <w:rFonts w:ascii="Arial" w:hAnsi="Arial" w:cs="Arial"/>
+          <w:sz w:val="30"/>
+          <w:szCs w:val="30"/>
+          <w:lang w:val="es-ES"/>
+        </w:rPr>
+      </w:pPr>
+    </w:p>
+    <w:p>
+      <w:pPr>
+        <w:ind w:left="720"/>
+        <w:rPr>
+          <w:rFonts w:ascii="Arial" w:hAnsi="Arial" w:cs="Arial"/>
+          <w:sz w:val="30"/>
+          <w:szCs w:val="30"/>
+          <w:lang w:val="es-ES"/>
+        </w:rPr>
+      </w:pPr>
+    </w:p>
+    <w:p>
+      <w:pPr>
+        <w:ind w:left="720"/>
+        <w:rPr>
+          <w:rFonts w:ascii="Arial" w:hAnsi="Arial" w:cs="Arial"/>
+          <w:sz w:val="30"/>
+          <w:szCs w:val="30"/>
+          <w:lang w:val="es-ES"/>
+        </w:rPr>
+      </w:pPr>
+    </w:p>
+    <w:p>
+      <w:pPr>
+        <w:ind w:left="720"/>
+        <w:rPr>
+          <w:rFonts w:ascii="Arial" w:hAnsi="Arial" w:cs="Arial"/>
+          <w:sz w:val="30"/>
+          <w:szCs w:val="30"/>
+          <w:lang w:val="es-ES"/>
+        </w:rPr>
+      </w:pPr>
+    </w:p>
+    <w:p>
+      <w:pPr>
+        <w:spacing w:after="0"/>
+        <w:ind w:left="720"/>
+        <w:jc w:val="center"/>
+        <w:rPr>
+          <w:rFonts w:ascii="Arial" w:hAnsi="Arial" w:cs="Arial"/>
+          <w:b/>
+          <w:sz w:val="30"/>
+          <w:szCs w:val="30"/>
+          <w:lang w:val="es-ES"/>
+        </w:rPr>
+      </w:pPr>
+      <w:r>
+        <w:rPr>
+          <w:rFonts w:ascii="Arial" w:hAnsi="Arial" w:cs="Arial"/>
+          <w:sz w:val="30"/>
+          <w:szCs w:val="30"/>
+          <w:lang w:val="es-ES"/>
+        </w:rPr>
+        <w:t xml:space="preserve"> </w:t>
+      </w:r>
+      <w:r>
+        <w:rPr>
+          <w:rFonts w:ascii="Arial" w:hAnsi="Arial" w:cs="Arial"/>
+          <w:b/>
+          <w:sz w:val="30"/>
+          <w:szCs w:val="30"/>
+          <w:lang w:val="es-ES"/>
+        </w:rPr>
+        <w:t>CONCEPTOS AVANZADOS DE INGENIERÍ</w:t>
+      </w:r>
+      <w:r>
+        <w:rPr>
+          <w:rFonts w:ascii="Arial" w:hAnsi="Arial" w:cs="Arial"/>
+          <w:b/>
+          <w:sz w:val="30"/>
+          <w:szCs w:val="30"/>
+          <w:lang w:val="es-ES"/>
+        </w:rPr>
+        <w:t>A DE SOFTWARE</w:t>
+      </w:r>
+    </w:p>
+    <w:p>
+      <w:pPr>
+        <w:spacing w:after="0"/>
+        <w:ind w:left="720"/>
+        <w:jc w:val="center"/>
+        <w:rPr>
+          <w:rFonts w:ascii="Arial" w:hAnsi="Arial" w:cs="Arial"/>
+          <w:b/>
+          <w:sz w:val="30"/>
+          <w:szCs w:val="30"/>
+          <w:lang w:val="es-ES"/>
+        </w:rPr>
+      </w:pPr>
+      <w:r>
+        <w:rPr>
+          <w:rFonts w:ascii="Arial" w:hAnsi="Arial" w:cs="Arial"/>
+          <w:b/>
+          <w:sz w:val="30"/>
+          <w:szCs w:val="30"/>
+          <w:lang w:val="es-ES"/>
+        </w:rPr>
+        <w:t>UNIVERSIDAD DE LOS ANDES</w:t>
+      </w:r>
+    </w:p>
+    <w:p>
+      <w:pPr>
+        <w:spacing w:after="0"/>
+        <w:ind w:left="720"/>
+        <w:jc w:val="center"/>
+        <w:rPr>
+          <w:rFonts w:ascii="Arial" w:hAnsi="Arial" w:cs="Arial"/>
+          <w:b/>
+          <w:sz w:val="30"/>
+          <w:szCs w:val="30"/>
+          <w:lang w:val="es-ES"/>
+        </w:rPr>
+      </w:pPr>
+      <w:r>
+        <w:rPr>
+          <w:rFonts w:ascii="Arial" w:hAnsi="Arial" w:cs="Arial"/>
+          <w:b/>
+          <w:sz w:val="30"/>
+          <w:szCs w:val="30"/>
+          <w:lang w:val="es-ES"/>
+        </w:rPr>
+        <w:t>2.015</w:t>
+      </w:r>
+    </w:p>
+    <w:p>
+      <w:pPr>
         <w:pStyle w:val="Ttulo1"/>
         <w:rPr>
           <w:b/>
@@ -13,6 +416,7 @@
         <w:rPr>
           <w:b/>
         </w:rPr>
+        <w:lastRenderedPageBreak/>
         <w:t>Administración de la Configuración</w:t>
       </w:r>
     </w:p>
@@ -27,15 +431,7 @@
         <w:spacing w:line="240" w:lineRule="auto"/>
       </w:pPr>
       <w:r>
-        <w:t xml:space="preserve">El repositorio central estará ubicado en </w:t>
-      </w:r>
-      <w:proofErr w:type="spellStart"/>
-      <w:r>
-        <w:t>GitHub</w:t>
-      </w:r>
-      <w:proofErr w:type="spellEnd"/>
-      <w:r>
-        <w:t xml:space="preserve">, en la siguiente URL: </w:t>
+        <w:t xml:space="preserve">El repositorio central estará ubicado en GitHub, en la siguiente URL: </w:t>
       </w:r>
       <w:hyperlink r:id="rId5" w:history="1">
         <w:r>
@@ -62,31 +458,7 @@
         <w:spacing w:line="240" w:lineRule="auto"/>
       </w:pPr>
       <w:r>
-        <w:t xml:space="preserve">Cada integrante del equipo está autorizado para hacer </w:t>
-      </w:r>
-      <w:proofErr w:type="spellStart"/>
-      <w:r>
-        <w:t>envios</w:t>
-      </w:r>
-      <w:proofErr w:type="spellEnd"/>
-      <w:r>
-        <w:t xml:space="preserve">  de cambios “</w:t>
-      </w:r>
-      <w:proofErr w:type="spellStart"/>
-      <w:r>
-        <w:t>Commit</w:t>
-      </w:r>
-      <w:proofErr w:type="spellEnd"/>
-      <w:r>
-        <w:t xml:space="preserve">” al repositorio central utilizando el nombre de usuario propio de </w:t>
-      </w:r>
-      <w:proofErr w:type="spellStart"/>
-      <w:r>
-        <w:t>GitGub</w:t>
-      </w:r>
-      <w:proofErr w:type="spellEnd"/>
-      <w:r>
-        <w:t>.</w:t>
+        <w:t>Cada integrante del equipo está autorizado para hacer envios  de cambios “Commit” al repositorio central utilizando el nombre de usuario propio de GitGub.</w:t>
       </w:r>
     </w:p>
     <w:p>
@@ -105,23 +477,7 @@
         <w:spacing w:line="240" w:lineRule="auto"/>
       </w:pPr>
       <w:r>
-        <w:t xml:space="preserve">No se debe utilizar el usuario </w:t>
-      </w:r>
-      <w:proofErr w:type="spellStart"/>
-      <w:r>
-        <w:t>ecosstatusquo</w:t>
-      </w:r>
-      <w:proofErr w:type="spellEnd"/>
-      <w:r>
-        <w:t xml:space="preserve"> para realizar </w:t>
-      </w:r>
-      <w:proofErr w:type="spellStart"/>
-      <w:r>
-        <w:t>commits</w:t>
-      </w:r>
-      <w:proofErr w:type="spellEnd"/>
-      <w:r>
-        <w:t xml:space="preserve"> de cambios.</w:t>
+        <w:t>No se debe utilizar el usuario ecosstatusquo para realizar commits de cambios.</w:t>
       </w:r>
     </w:p>
     <w:p>
@@ -145,15 +501,7 @@
         <w:spacing w:line="240" w:lineRule="auto"/>
       </w:pPr>
       <w:r>
-        <w:t xml:space="preserve">El mensaje del </w:t>
-      </w:r>
-      <w:proofErr w:type="spellStart"/>
-      <w:r>
-        <w:t>commit</w:t>
-      </w:r>
-      <w:proofErr w:type="spellEnd"/>
-      <w:r>
-        <w:t xml:space="preserve"> no tiene un formato estándar pero debe indicar brevemente los cambios realizados.</w:t>
+        <w:t>El mensaje del commit no tiene un formato estándar pero debe indicar brevemente los cambios realizados.</w:t>
       </w:r>
     </w:p>
     <w:p>
@@ -283,8 +631,6 @@
         <w:pStyle w:val="Prrafodelista"/>
         <w:spacing w:line="240" w:lineRule="auto"/>
       </w:pPr>
-      <w:bookmarkStart w:id="0" w:name="_GoBack"/>
-      <w:bookmarkEnd w:id="0"/>
     </w:p>
     <w:p>
       <w:pPr>

</xml_diff>